<commit_message>
Daily 4 25/08/2022; evidencias actualizadas
</commit_message>
<xml_diff>
--- a/Evidencias_daily.docx
+++ b/Evidencias_daily.docx
@@ -207,9 +207,15 @@
         </w:drawing>
       </w:r>
     </w:p>
+    <w:p/>
+    <w:p/>
+    <w:p/>
+    <w:p/>
+    <w:p/>
     <w:p>
       <w:proofErr w:type="spellStart"/>
       <w:r>
+        <w:lastRenderedPageBreak/>
         <w:t>Daily</w:t>
       </w:r>
       <w:proofErr w:type="spellEnd"/>
@@ -222,7 +228,6 @@
         <w:rPr>
           <w:noProof/>
         </w:rPr>
-        <w:lastRenderedPageBreak/>
         <w:drawing>
           <wp:inline distT="0" distB="0" distL="0" distR="0" wp14:anchorId="1862472E" wp14:editId="22B5A1E2">
             <wp:extent cx="5612130" cy="3155315"/>
@@ -302,6 +307,107 @@
         </w:drawing>
       </w:r>
     </w:p>
+    <w:p/>
+    <w:p/>
+    <w:p/>
+    <w:p/>
+    <w:p/>
+    <w:p>
+      <w:proofErr w:type="spellStart"/>
+      <w:r>
+        <w:lastRenderedPageBreak/>
+        <w:t>Daily</w:t>
+      </w:r>
+      <w:proofErr w:type="spellEnd"/>
+      <w:r>
+        <w:t xml:space="preserve"> 4 25/08/2022</w:t>
+      </w:r>
+    </w:p>
+    <w:p>
+      <w:r>
+        <w:rPr>
+          <w:noProof/>
+        </w:rPr>
+        <w:drawing>
+          <wp:inline distT="0" distB="0" distL="0" distR="0" wp14:anchorId="0427AE04" wp14:editId="3880FB22">
+            <wp:extent cx="5612130" cy="3155315"/>
+            <wp:effectExtent l="0" t="0" r="7620" b="6985"/>
+            <wp:docPr id="6" name="Imagen 6"/>
+            <wp:cNvGraphicFramePr>
+              <a:graphicFrameLocks xmlns:a="http://schemas.openxmlformats.org/drawingml/2006/main" noChangeAspect="1"/>
+            </wp:cNvGraphicFramePr>
+            <a:graphic xmlns:a="http://schemas.openxmlformats.org/drawingml/2006/main">
+              <a:graphicData uri="http://schemas.openxmlformats.org/drawingml/2006/picture">
+                <pic:pic xmlns:pic="http://schemas.openxmlformats.org/drawingml/2006/picture">
+                  <pic:nvPicPr>
+                    <pic:cNvPr id="1" name=""/>
+                    <pic:cNvPicPr/>
+                  </pic:nvPicPr>
+                  <pic:blipFill>
+                    <a:blip r:embed="rId10"/>
+                    <a:stretch>
+                      <a:fillRect/>
+                    </a:stretch>
+                  </pic:blipFill>
+                  <pic:spPr>
+                    <a:xfrm>
+                      <a:off x="0" y="0"/>
+                      <a:ext cx="5612130" cy="3155315"/>
+                    </a:xfrm>
+                    <a:prstGeom prst="rect">
+                      <a:avLst/>
+                    </a:prstGeom>
+                  </pic:spPr>
+                </pic:pic>
+              </a:graphicData>
+            </a:graphic>
+          </wp:inline>
+        </w:drawing>
+      </w:r>
+    </w:p>
+    <w:p>
+      <w:r>
+        <w:rPr>
+          <w:noProof/>
+        </w:rPr>
+        <w:drawing>
+          <wp:inline distT="0" distB="0" distL="0" distR="0" wp14:anchorId="3C33AD65" wp14:editId="781AA198">
+            <wp:extent cx="5612130" cy="3155315"/>
+            <wp:effectExtent l="0" t="0" r="7620" b="6985"/>
+            <wp:docPr id="7" name="Imagen 7"/>
+            <wp:cNvGraphicFramePr>
+              <a:graphicFrameLocks xmlns:a="http://schemas.openxmlformats.org/drawingml/2006/main" noChangeAspect="1"/>
+            </wp:cNvGraphicFramePr>
+            <a:graphic xmlns:a="http://schemas.openxmlformats.org/drawingml/2006/main">
+              <a:graphicData uri="http://schemas.openxmlformats.org/drawingml/2006/picture">
+                <pic:pic xmlns:pic="http://schemas.openxmlformats.org/drawingml/2006/picture">
+                  <pic:nvPicPr>
+                    <pic:cNvPr id="1" name=""/>
+                    <pic:cNvPicPr/>
+                  </pic:nvPicPr>
+                  <pic:blipFill>
+                    <a:blip r:embed="rId11"/>
+                    <a:stretch>
+                      <a:fillRect/>
+                    </a:stretch>
+                  </pic:blipFill>
+                  <pic:spPr>
+                    <a:xfrm>
+                      <a:off x="0" y="0"/>
+                      <a:ext cx="5612130" cy="3155315"/>
+                    </a:xfrm>
+                    <a:prstGeom prst="rect">
+                      <a:avLst/>
+                    </a:prstGeom>
+                  </pic:spPr>
+                </pic:pic>
+              </a:graphicData>
+            </a:graphic>
+          </wp:inline>
+        </w:drawing>
+      </w:r>
+    </w:p>
+    <w:p/>
     <w:p/>
     <w:sectPr>
       <w:pgSz w:w="12240" w:h="15840"/>

</xml_diff>

<commit_message>
Evidencias actualizadas a cierre Sprint 2
</commit_message>
<xml_diff>
--- a/Evidencias_daily.docx
+++ b/Evidencias_daily.docx
@@ -8,7 +8,7 @@
           <w:noProof/>
         </w:rPr>
         <w:drawing>
-          <wp:inline distT="0" distB="0" distL="0" distR="0" wp14:anchorId="6504DA50" wp14:editId="1E123103">
+          <wp:inline distT="0" distB="0" distL="0" distR="0" wp14:anchorId="6504DA50" wp14:editId="76846D49">
             <wp:extent cx="5612130" cy="3155315"/>
             <wp:effectExtent l="0" t="0" r="7620" b="6985"/>
             <wp:docPr id="2" name="Imagen 2"/>
@@ -515,7 +515,210 @@
     <w:p/>
     <w:p/>
     <w:p/>
-    <w:p/>
+    <w:p>
+      <w:r>
+        <w:lastRenderedPageBreak/>
+        <w:t xml:space="preserve">Sprint </w:t>
+      </w:r>
+      <w:proofErr w:type="spellStart"/>
+      <w:r>
+        <w:t>daily</w:t>
+      </w:r>
+      <w:proofErr w:type="spellEnd"/>
+      <w:r>
+        <w:t xml:space="preserve"> </w:t>
+      </w:r>
+      <w:r>
+        <w:t>6</w:t>
+      </w:r>
+      <w:r>
+        <w:t xml:space="preserve"> 2</w:t>
+      </w:r>
+      <w:r>
+        <w:t>7</w:t>
+      </w:r>
+      <w:r>
+        <w:t>/08/2022</w:t>
+      </w:r>
+    </w:p>
+    <w:p>
+      <w:r>
+        <w:rPr>
+          <w:noProof/>
+        </w:rPr>
+        <w:drawing>
+          <wp:inline distT="0" distB="0" distL="0" distR="0" wp14:anchorId="2249F9DC" wp14:editId="43CCA40D">
+            <wp:extent cx="2411888" cy="5361811"/>
+            <wp:effectExtent l="0" t="0" r="7620" b="0"/>
+            <wp:docPr id="9" name="Imagen 9"/>
+            <wp:cNvGraphicFramePr>
+              <a:graphicFrameLocks xmlns:a="http://schemas.openxmlformats.org/drawingml/2006/main" noChangeAspect="1"/>
+            </wp:cNvGraphicFramePr>
+            <a:graphic xmlns:a="http://schemas.openxmlformats.org/drawingml/2006/main">
+              <a:graphicData uri="http://schemas.openxmlformats.org/drawingml/2006/picture">
+                <pic:pic xmlns:pic="http://schemas.openxmlformats.org/drawingml/2006/picture">
+                  <pic:nvPicPr>
+                    <pic:cNvPr id="0" name="Picture 1"/>
+                    <pic:cNvPicPr>
+                      <a:picLocks noChangeAspect="1" noChangeArrowheads="1"/>
+                    </pic:cNvPicPr>
+                  </pic:nvPicPr>
+                  <pic:blipFill>
+                    <a:blip r:embed="rId14">
+                      <a:extLst>
+                        <a:ext uri="{28A0092B-C50C-407E-A947-70E740481C1C}">
+                          <a14:useLocalDpi xmlns:a14="http://schemas.microsoft.com/office/drawing/2010/main" val="0"/>
+                        </a:ext>
+                      </a:extLst>
+                    </a:blip>
+                    <a:srcRect/>
+                    <a:stretch>
+                      <a:fillRect/>
+                    </a:stretch>
+                  </pic:blipFill>
+                  <pic:spPr bwMode="auto">
+                    <a:xfrm>
+                      <a:off x="0" y="0"/>
+                      <a:ext cx="2418179" cy="5375797"/>
+                    </a:xfrm>
+                    <a:prstGeom prst="rect">
+                      <a:avLst/>
+                    </a:prstGeom>
+                    <a:noFill/>
+                    <a:ln>
+                      <a:noFill/>
+                    </a:ln>
+                  </pic:spPr>
+                </pic:pic>
+              </a:graphicData>
+            </a:graphic>
+          </wp:inline>
+        </w:drawing>
+      </w:r>
+    </w:p>
+    <w:p/>
+    <w:p/>
+    <w:p/>
+    <w:p/>
+    <w:p>
+      <w:r>
+        <w:tab/>
+      </w:r>
+    </w:p>
+    <w:p/>
+    <w:p/>
+    <w:p/>
+    <w:p/>
+    <w:p>
+      <w:r>
+        <w:lastRenderedPageBreak/>
+        <w:t xml:space="preserve">Sprint </w:t>
+      </w:r>
+      <w:proofErr w:type="spellStart"/>
+      <w:r>
+        <w:t>daily</w:t>
+      </w:r>
+      <w:proofErr w:type="spellEnd"/>
+      <w:r>
+        <w:t xml:space="preserve"> </w:t>
+      </w:r>
+      <w:r>
+        <w:t>7</w:t>
+      </w:r>
+      <w:r>
+        <w:t xml:space="preserve"> 2</w:t>
+      </w:r>
+      <w:r>
+        <w:t>8</w:t>
+      </w:r>
+      <w:r>
+        <w:t>/08/2022</w:t>
+      </w:r>
+    </w:p>
+    <w:p>
+      <w:r>
+        <w:rPr>
+          <w:noProof/>
+        </w:rPr>
+        <w:drawing>
+          <wp:inline distT="0" distB="0" distL="0" distR="0" wp14:anchorId="6D81E208" wp14:editId="3CB4070A">
+            <wp:extent cx="5612130" cy="3155315"/>
+            <wp:effectExtent l="0" t="0" r="7620" b="6985"/>
+            <wp:docPr id="10" name="Imagen 10"/>
+            <wp:cNvGraphicFramePr>
+              <a:graphicFrameLocks xmlns:a="http://schemas.openxmlformats.org/drawingml/2006/main" noChangeAspect="1"/>
+            </wp:cNvGraphicFramePr>
+            <a:graphic xmlns:a="http://schemas.openxmlformats.org/drawingml/2006/main">
+              <a:graphicData uri="http://schemas.openxmlformats.org/drawingml/2006/picture">
+                <pic:pic xmlns:pic="http://schemas.openxmlformats.org/drawingml/2006/picture">
+                  <pic:nvPicPr>
+                    <pic:cNvPr id="1" name=""/>
+                    <pic:cNvPicPr/>
+                  </pic:nvPicPr>
+                  <pic:blipFill>
+                    <a:blip r:embed="rId15"/>
+                    <a:stretch>
+                      <a:fillRect/>
+                    </a:stretch>
+                  </pic:blipFill>
+                  <pic:spPr>
+                    <a:xfrm>
+                      <a:off x="0" y="0"/>
+                      <a:ext cx="5612130" cy="3155315"/>
+                    </a:xfrm>
+                    <a:prstGeom prst="rect">
+                      <a:avLst/>
+                    </a:prstGeom>
+                  </pic:spPr>
+                </pic:pic>
+              </a:graphicData>
+            </a:graphic>
+          </wp:inline>
+        </w:drawing>
+      </w:r>
+    </w:p>
+    <w:p>
+      <w:r>
+        <w:rPr>
+          <w:noProof/>
+        </w:rPr>
+        <w:drawing>
+          <wp:inline distT="0" distB="0" distL="0" distR="0" wp14:anchorId="01834AEA" wp14:editId="224FE6AE">
+            <wp:extent cx="5612130" cy="3155315"/>
+            <wp:effectExtent l="0" t="0" r="7620" b="6985"/>
+            <wp:docPr id="11" name="Imagen 11"/>
+            <wp:cNvGraphicFramePr>
+              <a:graphicFrameLocks xmlns:a="http://schemas.openxmlformats.org/drawingml/2006/main" noChangeAspect="1"/>
+            </wp:cNvGraphicFramePr>
+            <a:graphic xmlns:a="http://schemas.openxmlformats.org/drawingml/2006/main">
+              <a:graphicData uri="http://schemas.openxmlformats.org/drawingml/2006/picture">
+                <pic:pic xmlns:pic="http://schemas.openxmlformats.org/drawingml/2006/picture">
+                  <pic:nvPicPr>
+                    <pic:cNvPr id="1" name=""/>
+                    <pic:cNvPicPr/>
+                  </pic:nvPicPr>
+                  <pic:blipFill>
+                    <a:blip r:embed="rId16"/>
+                    <a:stretch>
+                      <a:fillRect/>
+                    </a:stretch>
+                  </pic:blipFill>
+                  <pic:spPr>
+                    <a:xfrm>
+                      <a:off x="0" y="0"/>
+                      <a:ext cx="5612130" cy="3155315"/>
+                    </a:xfrm>
+                    <a:prstGeom prst="rect">
+                      <a:avLst/>
+                    </a:prstGeom>
+                  </pic:spPr>
+                </pic:pic>
+              </a:graphicData>
+            </a:graphic>
+          </wp:inline>
+        </w:drawing>
+      </w:r>
+    </w:p>
     <w:p/>
     <w:sectPr>
       <w:pgSz w:w="12240" w:h="15840"/>

</xml_diff>

<commit_message>
evidencias actualizadas a primera semana de sprint 3
</commit_message>
<xml_diff>
--- a/Evidencias_daily.docx
+++ b/Evidencias_daily.docx
@@ -998,12 +998,279 @@
     <w:p/>
     <w:p/>
     <w:p/>
+    <w:p/>
     <w:p>
       <w:r>
         <w:lastRenderedPageBreak/>
+        <w:t>Evidencia 11 01/09/2022</w:t>
+      </w:r>
+    </w:p>
+    <w:p>
+      <w:r>
+        <w:rPr>
+          <w:noProof/>
+        </w:rPr>
+        <w:drawing>
+          <wp:inline distT="0" distB="0" distL="0" distR="0" wp14:anchorId="387D84E5" wp14:editId="7286732E">
+            <wp:extent cx="5612130" cy="3155315"/>
+            <wp:effectExtent l="0" t="0" r="7620" b="6985"/>
+            <wp:docPr id="18" name="Imagen 18"/>
+            <wp:cNvGraphicFramePr>
+              <a:graphicFrameLocks xmlns:a="http://schemas.openxmlformats.org/drawingml/2006/main" noChangeAspect="1"/>
+            </wp:cNvGraphicFramePr>
+            <a:graphic xmlns:a="http://schemas.openxmlformats.org/drawingml/2006/main">
+              <a:graphicData uri="http://schemas.openxmlformats.org/drawingml/2006/picture">
+                <pic:pic xmlns:pic="http://schemas.openxmlformats.org/drawingml/2006/picture">
+                  <pic:nvPicPr>
+                    <pic:cNvPr id="1" name=""/>
+                    <pic:cNvPicPr/>
+                  </pic:nvPicPr>
+                  <pic:blipFill>
+                    <a:blip r:embed="rId23"/>
+                    <a:stretch>
+                      <a:fillRect/>
+                    </a:stretch>
+                  </pic:blipFill>
+                  <pic:spPr>
+                    <a:xfrm>
+                      <a:off x="0" y="0"/>
+                      <a:ext cx="5612130" cy="3155315"/>
+                    </a:xfrm>
+                    <a:prstGeom prst="rect">
+                      <a:avLst/>
+                    </a:prstGeom>
+                  </pic:spPr>
+                </pic:pic>
+              </a:graphicData>
+            </a:graphic>
+          </wp:inline>
+        </w:drawing>
+      </w:r>
+      <w:r>
         <w:br/>
       </w:r>
-    </w:p>
+      <w:r>
+        <w:rPr>
+          <w:noProof/>
+        </w:rPr>
+        <w:drawing>
+          <wp:inline distT="0" distB="0" distL="0" distR="0" wp14:anchorId="22E7985E" wp14:editId="37D0D4BD">
+            <wp:extent cx="5612130" cy="3155315"/>
+            <wp:effectExtent l="0" t="0" r="7620" b="6985"/>
+            <wp:docPr id="21" name="Imagen 21"/>
+            <wp:cNvGraphicFramePr>
+              <a:graphicFrameLocks xmlns:a="http://schemas.openxmlformats.org/drawingml/2006/main" noChangeAspect="1"/>
+            </wp:cNvGraphicFramePr>
+            <a:graphic xmlns:a="http://schemas.openxmlformats.org/drawingml/2006/main">
+              <a:graphicData uri="http://schemas.openxmlformats.org/drawingml/2006/picture">
+                <pic:pic xmlns:pic="http://schemas.openxmlformats.org/drawingml/2006/picture">
+                  <pic:nvPicPr>
+                    <pic:cNvPr id="1" name=""/>
+                    <pic:cNvPicPr/>
+                  </pic:nvPicPr>
+                  <pic:blipFill>
+                    <a:blip r:embed="rId24"/>
+                    <a:stretch>
+                      <a:fillRect/>
+                    </a:stretch>
+                  </pic:blipFill>
+                  <pic:spPr>
+                    <a:xfrm>
+                      <a:off x="0" y="0"/>
+                      <a:ext cx="5612130" cy="3155315"/>
+                    </a:xfrm>
+                    <a:prstGeom prst="rect">
+                      <a:avLst/>
+                    </a:prstGeom>
+                  </pic:spPr>
+                </pic:pic>
+              </a:graphicData>
+            </a:graphic>
+          </wp:inline>
+        </w:drawing>
+      </w:r>
+    </w:p>
+    <w:p/>
+    <w:p/>
+    <w:p/>
+    <w:p/>
+    <w:p/>
+    <w:p/>
+    <w:p>
+      <w:r>
+        <w:rPr>
+          <w:noProof/>
+        </w:rPr>
+        <w:drawing>
+          <wp:inline distT="0" distB="0" distL="0" distR="0" wp14:anchorId="7C4A5D2F" wp14:editId="6B5CE522">
+            <wp:extent cx="5612130" cy="3155315"/>
+            <wp:effectExtent l="0" t="0" r="7620" b="6985"/>
+            <wp:docPr id="22" name="Imagen 22"/>
+            <wp:cNvGraphicFramePr>
+              <a:graphicFrameLocks xmlns:a="http://schemas.openxmlformats.org/drawingml/2006/main" noChangeAspect="1"/>
+            </wp:cNvGraphicFramePr>
+            <a:graphic xmlns:a="http://schemas.openxmlformats.org/drawingml/2006/main">
+              <a:graphicData uri="http://schemas.openxmlformats.org/drawingml/2006/picture">
+                <pic:pic xmlns:pic="http://schemas.openxmlformats.org/drawingml/2006/picture">
+                  <pic:nvPicPr>
+                    <pic:cNvPr id="1" name=""/>
+                    <pic:cNvPicPr/>
+                  </pic:nvPicPr>
+                  <pic:blipFill>
+                    <a:blip r:embed="rId25"/>
+                    <a:stretch>
+                      <a:fillRect/>
+                    </a:stretch>
+                  </pic:blipFill>
+                  <pic:spPr>
+                    <a:xfrm>
+                      <a:off x="0" y="0"/>
+                      <a:ext cx="5612130" cy="3155315"/>
+                    </a:xfrm>
+                    <a:prstGeom prst="rect">
+                      <a:avLst/>
+                    </a:prstGeom>
+                  </pic:spPr>
+                </pic:pic>
+              </a:graphicData>
+            </a:graphic>
+          </wp:inline>
+        </w:drawing>
+      </w:r>
+    </w:p>
+    <w:p>
+      <w:r>
+        <w:rPr>
+          <w:noProof/>
+        </w:rPr>
+        <w:drawing>
+          <wp:inline distT="0" distB="0" distL="0" distR="0" wp14:anchorId="24F10AAB" wp14:editId="357DC5EA">
+            <wp:extent cx="5612130" cy="3155315"/>
+            <wp:effectExtent l="0" t="0" r="7620" b="6985"/>
+            <wp:docPr id="23" name="Imagen 23"/>
+            <wp:cNvGraphicFramePr>
+              <a:graphicFrameLocks xmlns:a="http://schemas.openxmlformats.org/drawingml/2006/main" noChangeAspect="1"/>
+            </wp:cNvGraphicFramePr>
+            <a:graphic xmlns:a="http://schemas.openxmlformats.org/drawingml/2006/main">
+              <a:graphicData uri="http://schemas.openxmlformats.org/drawingml/2006/picture">
+                <pic:pic xmlns:pic="http://schemas.openxmlformats.org/drawingml/2006/picture">
+                  <pic:nvPicPr>
+                    <pic:cNvPr id="1" name=""/>
+                    <pic:cNvPicPr/>
+                  </pic:nvPicPr>
+                  <pic:blipFill>
+                    <a:blip r:embed="rId26"/>
+                    <a:stretch>
+                      <a:fillRect/>
+                    </a:stretch>
+                  </pic:blipFill>
+                  <pic:spPr>
+                    <a:xfrm>
+                      <a:off x="0" y="0"/>
+                      <a:ext cx="5612130" cy="3155315"/>
+                    </a:xfrm>
+                    <a:prstGeom prst="rect">
+                      <a:avLst/>
+                    </a:prstGeom>
+                  </pic:spPr>
+                </pic:pic>
+              </a:graphicData>
+            </a:graphic>
+          </wp:inline>
+        </w:drawing>
+      </w:r>
+    </w:p>
+    <w:p/>
+    <w:p/>
+    <w:p/>
+    <w:p/>
+    <w:p/>
+    <w:p/>
+    <w:p>
+      <w:r>
+        <w:rPr>
+          <w:noProof/>
+        </w:rPr>
+        <w:drawing>
+          <wp:inline distT="0" distB="0" distL="0" distR="0" wp14:anchorId="75CDAD1D" wp14:editId="0C90D55D">
+            <wp:extent cx="5612130" cy="3155315"/>
+            <wp:effectExtent l="0" t="0" r="7620" b="6985"/>
+            <wp:docPr id="24" name="Imagen 24"/>
+            <wp:cNvGraphicFramePr>
+              <a:graphicFrameLocks xmlns:a="http://schemas.openxmlformats.org/drawingml/2006/main" noChangeAspect="1"/>
+            </wp:cNvGraphicFramePr>
+            <a:graphic xmlns:a="http://schemas.openxmlformats.org/drawingml/2006/main">
+              <a:graphicData uri="http://schemas.openxmlformats.org/drawingml/2006/picture">
+                <pic:pic xmlns:pic="http://schemas.openxmlformats.org/drawingml/2006/picture">
+                  <pic:nvPicPr>
+                    <pic:cNvPr id="1" name=""/>
+                    <pic:cNvPicPr/>
+                  </pic:nvPicPr>
+                  <pic:blipFill>
+                    <a:blip r:embed="rId27"/>
+                    <a:stretch>
+                      <a:fillRect/>
+                    </a:stretch>
+                  </pic:blipFill>
+                  <pic:spPr>
+                    <a:xfrm>
+                      <a:off x="0" y="0"/>
+                      <a:ext cx="5612130" cy="3155315"/>
+                    </a:xfrm>
+                    <a:prstGeom prst="rect">
+                      <a:avLst/>
+                    </a:prstGeom>
+                  </pic:spPr>
+                </pic:pic>
+              </a:graphicData>
+            </a:graphic>
+          </wp:inline>
+        </w:drawing>
+      </w:r>
+    </w:p>
+    <w:p>
+      <w:r>
+        <w:rPr>
+          <w:noProof/>
+        </w:rPr>
+        <w:drawing>
+          <wp:inline distT="0" distB="0" distL="0" distR="0" wp14:anchorId="429212CB" wp14:editId="76F36AF7">
+            <wp:extent cx="5612130" cy="3155315"/>
+            <wp:effectExtent l="0" t="0" r="7620" b="6985"/>
+            <wp:docPr id="25" name="Imagen 25"/>
+            <wp:cNvGraphicFramePr>
+              <a:graphicFrameLocks xmlns:a="http://schemas.openxmlformats.org/drawingml/2006/main" noChangeAspect="1"/>
+            </wp:cNvGraphicFramePr>
+            <a:graphic xmlns:a="http://schemas.openxmlformats.org/drawingml/2006/main">
+              <a:graphicData uri="http://schemas.openxmlformats.org/drawingml/2006/picture">
+                <pic:pic xmlns:pic="http://schemas.openxmlformats.org/drawingml/2006/picture">
+                  <pic:nvPicPr>
+                    <pic:cNvPr id="1" name=""/>
+                    <pic:cNvPicPr/>
+                  </pic:nvPicPr>
+                  <pic:blipFill>
+                    <a:blip r:embed="rId28"/>
+                    <a:stretch>
+                      <a:fillRect/>
+                    </a:stretch>
+                  </pic:blipFill>
+                  <pic:spPr>
+                    <a:xfrm>
+                      <a:off x="0" y="0"/>
+                      <a:ext cx="5612130" cy="3155315"/>
+                    </a:xfrm>
+                    <a:prstGeom prst="rect">
+                      <a:avLst/>
+                    </a:prstGeom>
+                  </pic:spPr>
+                </pic:pic>
+              </a:graphicData>
+            </a:graphic>
+          </wp:inline>
+        </w:drawing>
+      </w:r>
+    </w:p>
+    <w:p/>
     <w:sectPr>
       <w:pgSz w:w="12240" w:h="15840"/>
       <w:pgMar w:top="1417" w:right="1701" w:bottom="1417" w:left="1701" w:header="708" w:footer="708" w:gutter="0"/>

</xml_diff>

<commit_message>
Evidencias primera semana sprint 3
</commit_message>
<xml_diff>
--- a/Evidencias_daily.docx
+++ b/Evidencias_daily.docx
@@ -87,40 +87,25 @@
       </w:r>
     </w:p>
     <w:p>
-      <w:proofErr w:type="spellStart"/>
       <w:r>
         <w:t>Daily</w:t>
       </w:r>
-      <w:proofErr w:type="spellEnd"/>
-      <w:r>
-        <w:t xml:space="preserve"> </w:t>
-      </w:r>
-      <w:proofErr w:type="gramStart"/>
-      <w:r>
-        <w:t xml:space="preserve">1 </w:t>
-      </w:r>
-      <w:r>
-        <w:t xml:space="preserve"> 22</w:t>
-      </w:r>
-      <w:proofErr w:type="gramEnd"/>
-      <w:r>
-        <w:t>/08/2022</w:t>
-      </w:r>
-    </w:p>
-    <w:p/>
-    <w:p/>
-    <w:p/>
-    <w:p/>
-    <w:p/>
-    <w:p>
-      <w:proofErr w:type="spellStart"/>
+      <w:r>
+        <w:t xml:space="preserve"> 1 </w:t>
+      </w:r>
+      <w:r>
+        <w:t xml:space="preserve"> 22/08/2022</w:t>
+      </w:r>
+    </w:p>
+    <w:p/>
+    <w:p/>
+    <w:p/>
+    <w:p/>
+    <w:p/>
+    <w:p>
       <w:r>
         <w:lastRenderedPageBreak/>
-        <w:t>Daily</w:t>
-      </w:r>
-      <w:proofErr w:type="spellEnd"/>
-      <w:r>
-        <w:t xml:space="preserve"> 2 23/08/2022</w:t>
+        <w:t>Daily 2 23/08/2022</w:t>
       </w:r>
     </w:p>
     <w:p>
@@ -213,14 +198,9 @@
     <w:p/>
     <w:p/>
     <w:p>
-      <w:proofErr w:type="spellStart"/>
       <w:r>
         <w:lastRenderedPageBreak/>
-        <w:t>Daily</w:t>
-      </w:r>
-      <w:proofErr w:type="spellEnd"/>
-      <w:r>
-        <w:t xml:space="preserve"> 3 24/08/2022</w:t>
+        <w:t>Daily 3 24/08/2022</w:t>
       </w:r>
     </w:p>
     <w:p>
@@ -313,14 +293,9 @@
     <w:p/>
     <w:p/>
     <w:p>
-      <w:proofErr w:type="spellStart"/>
       <w:r>
         <w:lastRenderedPageBreak/>
-        <w:t>Daily</w:t>
-      </w:r>
-      <w:proofErr w:type="spellEnd"/>
-      <w:r>
-        <w:t xml:space="preserve"> 4 25/08/2022</w:t>
+        <w:t>Daily 4 25/08/2022</w:t>
       </w:r>
     </w:p>
     <w:p>
@@ -415,15 +390,7 @@
     <w:p>
       <w:r>
         <w:lastRenderedPageBreak/>
-        <w:t xml:space="preserve">Sprint </w:t>
-      </w:r>
-      <w:proofErr w:type="spellStart"/>
-      <w:r>
-        <w:t>daily</w:t>
-      </w:r>
-      <w:proofErr w:type="spellEnd"/>
-      <w:r>
-        <w:t xml:space="preserve"> 5 26/08/2022</w:t>
+        <w:t>Sprint daily 5 26/08/2022</w:t>
       </w:r>
     </w:p>
     <w:p>
@@ -518,15 +485,7 @@
     <w:p>
       <w:r>
         <w:lastRenderedPageBreak/>
-        <w:t xml:space="preserve">Sprint </w:t>
-      </w:r>
-      <w:proofErr w:type="spellStart"/>
-      <w:r>
-        <w:t>daily</w:t>
-      </w:r>
-      <w:proofErr w:type="spellEnd"/>
-      <w:r>
-        <w:t xml:space="preserve"> 6 27/08/2022</w:t>
+        <w:t>Sprint daily 6 27/08/2022</w:t>
       </w:r>
     </w:p>
     <w:p>
@@ -600,15 +559,7 @@
     <w:p>
       <w:r>
         <w:lastRenderedPageBreak/>
-        <w:t xml:space="preserve">Sprint </w:t>
-      </w:r>
-      <w:proofErr w:type="spellStart"/>
-      <w:r>
-        <w:t>daily</w:t>
-      </w:r>
-      <w:proofErr w:type="spellEnd"/>
-      <w:r>
-        <w:t xml:space="preserve"> 7 28/08/2022</w:t>
+        <w:t>Sprint daily 7 28/08/2022</w:t>
       </w:r>
     </w:p>
     <w:p>
@@ -701,14 +652,9 @@
     <w:p/>
     <w:p/>
     <w:p>
-      <w:proofErr w:type="spellStart"/>
       <w:r>
         <w:lastRenderedPageBreak/>
-        <w:t>Daily</w:t>
-      </w:r>
-      <w:proofErr w:type="spellEnd"/>
-      <w:r>
-        <w:t xml:space="preserve"> 8 29/08/2022</w:t>
+        <w:t>Daily 8 29/08/2022</w:t>
       </w:r>
     </w:p>
     <w:p>
@@ -802,16 +748,11 @@
     <w:p/>
     <w:p/>
     <w:p>
-      <w:proofErr w:type="spellStart"/>
       <w:r>
         <w:t>D</w:t>
       </w:r>
       <w:r>
-        <w:t>aily</w:t>
-      </w:r>
-      <w:proofErr w:type="spellEnd"/>
-      <w:r>
-        <w:t xml:space="preserve"> 9 30/08/2022</w:t>
+        <w:t>aily 9 30/08/2022</w:t>
       </w:r>
     </w:p>
     <w:p>
@@ -902,13 +843,8 @@
     <w:p/>
     <w:p/>
     <w:p>
-      <w:proofErr w:type="spellStart"/>
-      <w:r>
-        <w:t>Daily</w:t>
-      </w:r>
-      <w:proofErr w:type="spellEnd"/>
-      <w:r>
-        <w:t xml:space="preserve"> 10 31/08/2022</w:t>
+      <w:r>
+        <w:t>Daily 10 31/08/2022</w:t>
       </w:r>
     </w:p>
     <w:p>
@@ -1271,6 +1207,95 @@
       </w:r>
     </w:p>
     <w:p/>
+    <w:p/>
+    <w:p/>
+    <w:p/>
+    <w:p/>
+    <w:p/>
+    <w:p>
+      <w:r>
+        <w:rPr>
+          <w:noProof/>
+        </w:rPr>
+        <w:drawing>
+          <wp:inline distT="0" distB="0" distL="0" distR="0" wp14:anchorId="2E6B8EF6" wp14:editId="614ED1E9">
+            <wp:extent cx="5612130" cy="3155315"/>
+            <wp:effectExtent l="0" t="0" r="7620" b="6985"/>
+            <wp:docPr id="26" name="Imagen 26"/>
+            <wp:cNvGraphicFramePr>
+              <a:graphicFrameLocks xmlns:a="http://schemas.openxmlformats.org/drawingml/2006/main" noChangeAspect="1"/>
+            </wp:cNvGraphicFramePr>
+            <a:graphic xmlns:a="http://schemas.openxmlformats.org/drawingml/2006/main">
+              <a:graphicData uri="http://schemas.openxmlformats.org/drawingml/2006/picture">
+                <pic:pic xmlns:pic="http://schemas.openxmlformats.org/drawingml/2006/picture">
+                  <pic:nvPicPr>
+                    <pic:cNvPr id="1" name=""/>
+                    <pic:cNvPicPr/>
+                  </pic:nvPicPr>
+                  <pic:blipFill>
+                    <a:blip r:embed="rId29"/>
+                    <a:stretch>
+                      <a:fillRect/>
+                    </a:stretch>
+                  </pic:blipFill>
+                  <pic:spPr>
+                    <a:xfrm>
+                      <a:off x="0" y="0"/>
+                      <a:ext cx="5612130" cy="3155315"/>
+                    </a:xfrm>
+                    <a:prstGeom prst="rect">
+                      <a:avLst/>
+                    </a:prstGeom>
+                  </pic:spPr>
+                </pic:pic>
+              </a:graphicData>
+            </a:graphic>
+          </wp:inline>
+        </w:drawing>
+      </w:r>
+    </w:p>
+    <w:p>
+      <w:r>
+        <w:rPr>
+          <w:noProof/>
+        </w:rPr>
+        <w:drawing>
+          <wp:inline distT="0" distB="0" distL="0" distR="0" wp14:anchorId="22C088D6" wp14:editId="6C4DA69D">
+            <wp:extent cx="5612130" cy="3155315"/>
+            <wp:effectExtent l="0" t="0" r="7620" b="6985"/>
+            <wp:docPr id="27" name="Imagen 27"/>
+            <wp:cNvGraphicFramePr>
+              <a:graphicFrameLocks xmlns:a="http://schemas.openxmlformats.org/drawingml/2006/main" noChangeAspect="1"/>
+            </wp:cNvGraphicFramePr>
+            <a:graphic xmlns:a="http://schemas.openxmlformats.org/drawingml/2006/main">
+              <a:graphicData uri="http://schemas.openxmlformats.org/drawingml/2006/picture">
+                <pic:pic xmlns:pic="http://schemas.openxmlformats.org/drawingml/2006/picture">
+                  <pic:nvPicPr>
+                    <pic:cNvPr id="1" name=""/>
+                    <pic:cNvPicPr/>
+                  </pic:nvPicPr>
+                  <pic:blipFill>
+                    <a:blip r:embed="rId30"/>
+                    <a:stretch>
+                      <a:fillRect/>
+                    </a:stretch>
+                  </pic:blipFill>
+                  <pic:spPr>
+                    <a:xfrm>
+                      <a:off x="0" y="0"/>
+                      <a:ext cx="5612130" cy="3155315"/>
+                    </a:xfrm>
+                    <a:prstGeom prst="rect">
+                      <a:avLst/>
+                    </a:prstGeom>
+                  </pic:spPr>
+                </pic:pic>
+              </a:graphicData>
+            </a:graphic>
+          </wp:inline>
+        </w:drawing>
+      </w:r>
+    </w:p>
     <w:sectPr>
       <w:pgSz w:w="12240" w:h="15840"/>
       <w:pgMar w:top="1417" w:right="1701" w:bottom="1417" w:left="1701" w:header="708" w:footer="708" w:gutter="0"/>

</xml_diff>

<commit_message>
evidencias a 4 dias del sprint 3
</commit_message>
<xml_diff>
--- a/Evidencias_daily.docx
+++ b/Evidencias_daily.docx
@@ -1276,6 +1276,184 @@
                   </pic:nvPicPr>
                   <pic:blipFill>
                     <a:blip r:embed="rId30"/>
+                    <a:stretch>
+                      <a:fillRect/>
+                    </a:stretch>
+                  </pic:blipFill>
+                  <pic:spPr>
+                    <a:xfrm>
+                      <a:off x="0" y="0"/>
+                      <a:ext cx="5612130" cy="3155315"/>
+                    </a:xfrm>
+                    <a:prstGeom prst="rect">
+                      <a:avLst/>
+                    </a:prstGeom>
+                  </pic:spPr>
+                </pic:pic>
+              </a:graphicData>
+            </a:graphic>
+          </wp:inline>
+        </w:drawing>
+      </w:r>
+    </w:p>
+    <w:p/>
+    <w:p/>
+    <w:p/>
+    <w:p/>
+    <w:p/>
+    <w:p/>
+    <w:p>
+      <w:r>
+        <w:rPr>
+          <w:noProof/>
+        </w:rPr>
+        <w:drawing>
+          <wp:inline distT="0" distB="0" distL="0" distR="0" wp14:anchorId="532750AA" wp14:editId="677CA983">
+            <wp:extent cx="5612130" cy="3155315"/>
+            <wp:effectExtent l="0" t="0" r="7620" b="6985"/>
+            <wp:docPr id="28" name="Imagen 28"/>
+            <wp:cNvGraphicFramePr>
+              <a:graphicFrameLocks xmlns:a="http://schemas.openxmlformats.org/drawingml/2006/main" noChangeAspect="1"/>
+            </wp:cNvGraphicFramePr>
+            <a:graphic xmlns:a="http://schemas.openxmlformats.org/drawingml/2006/main">
+              <a:graphicData uri="http://schemas.openxmlformats.org/drawingml/2006/picture">
+                <pic:pic xmlns:pic="http://schemas.openxmlformats.org/drawingml/2006/picture">
+                  <pic:nvPicPr>
+                    <pic:cNvPr id="1" name=""/>
+                    <pic:cNvPicPr/>
+                  </pic:nvPicPr>
+                  <pic:blipFill>
+                    <a:blip r:embed="rId31"/>
+                    <a:stretch>
+                      <a:fillRect/>
+                    </a:stretch>
+                  </pic:blipFill>
+                  <pic:spPr>
+                    <a:xfrm>
+                      <a:off x="0" y="0"/>
+                      <a:ext cx="5612130" cy="3155315"/>
+                    </a:xfrm>
+                    <a:prstGeom prst="rect">
+                      <a:avLst/>
+                    </a:prstGeom>
+                  </pic:spPr>
+                </pic:pic>
+              </a:graphicData>
+            </a:graphic>
+          </wp:inline>
+        </w:drawing>
+      </w:r>
+      <w:r>
+        <w:rPr>
+          <w:noProof/>
+        </w:rPr>
+        <w:drawing>
+          <wp:inline distT="0" distB="0" distL="0" distR="0" wp14:anchorId="5F4374CC" wp14:editId="077DF2BE">
+            <wp:extent cx="5612130" cy="3155315"/>
+            <wp:effectExtent l="0" t="0" r="7620" b="6985"/>
+            <wp:docPr id="29" name="Imagen 29"/>
+            <wp:cNvGraphicFramePr>
+              <a:graphicFrameLocks xmlns:a="http://schemas.openxmlformats.org/drawingml/2006/main" noChangeAspect="1"/>
+            </wp:cNvGraphicFramePr>
+            <a:graphic xmlns:a="http://schemas.openxmlformats.org/drawingml/2006/main">
+              <a:graphicData uri="http://schemas.openxmlformats.org/drawingml/2006/picture">
+                <pic:pic xmlns:pic="http://schemas.openxmlformats.org/drawingml/2006/picture">
+                  <pic:nvPicPr>
+                    <pic:cNvPr id="1" name=""/>
+                    <pic:cNvPicPr/>
+                  </pic:nvPicPr>
+                  <pic:blipFill>
+                    <a:blip r:embed="rId32"/>
+                    <a:stretch>
+                      <a:fillRect/>
+                    </a:stretch>
+                  </pic:blipFill>
+                  <pic:spPr>
+                    <a:xfrm>
+                      <a:off x="0" y="0"/>
+                      <a:ext cx="5612130" cy="3155315"/>
+                    </a:xfrm>
+                    <a:prstGeom prst="rect">
+                      <a:avLst/>
+                    </a:prstGeom>
+                  </pic:spPr>
+                </pic:pic>
+              </a:graphicData>
+            </a:graphic>
+          </wp:inline>
+        </w:drawing>
+      </w:r>
+    </w:p>
+    <w:p/>
+    <w:p/>
+    <w:p/>
+    <w:p/>
+    <w:p/>
+    <w:p/>
+    <w:p>
+      <w:r>
+        <w:rPr>
+          <w:noProof/>
+        </w:rPr>
+        <w:drawing>
+          <wp:inline distT="0" distB="0" distL="0" distR="0" wp14:anchorId="17EDA7D5" wp14:editId="5F49733D">
+            <wp:extent cx="5612130" cy="3155315"/>
+            <wp:effectExtent l="0" t="0" r="7620" b="6985"/>
+            <wp:docPr id="30" name="Imagen 30"/>
+            <wp:cNvGraphicFramePr>
+              <a:graphicFrameLocks xmlns:a="http://schemas.openxmlformats.org/drawingml/2006/main" noChangeAspect="1"/>
+            </wp:cNvGraphicFramePr>
+            <a:graphic xmlns:a="http://schemas.openxmlformats.org/drawingml/2006/main">
+              <a:graphicData uri="http://schemas.openxmlformats.org/drawingml/2006/picture">
+                <pic:pic xmlns:pic="http://schemas.openxmlformats.org/drawingml/2006/picture">
+                  <pic:nvPicPr>
+                    <pic:cNvPr id="1" name=""/>
+                    <pic:cNvPicPr/>
+                  </pic:nvPicPr>
+                  <pic:blipFill>
+                    <a:blip r:embed="rId33"/>
+                    <a:stretch>
+                      <a:fillRect/>
+                    </a:stretch>
+                  </pic:blipFill>
+                  <pic:spPr>
+                    <a:xfrm>
+                      <a:off x="0" y="0"/>
+                      <a:ext cx="5612130" cy="3155315"/>
+                    </a:xfrm>
+                    <a:prstGeom prst="rect">
+                      <a:avLst/>
+                    </a:prstGeom>
+                  </pic:spPr>
+                </pic:pic>
+              </a:graphicData>
+            </a:graphic>
+          </wp:inline>
+        </w:drawing>
+      </w:r>
+    </w:p>
+    <w:p>
+      <w:r>
+        <w:rPr>
+          <w:noProof/>
+        </w:rPr>
+        <w:drawing>
+          <wp:inline distT="0" distB="0" distL="0" distR="0" wp14:anchorId="3C342345" wp14:editId="673CDF71">
+            <wp:extent cx="5612130" cy="3155315"/>
+            <wp:effectExtent l="0" t="0" r="7620" b="6985"/>
+            <wp:docPr id="31" name="Imagen 31"/>
+            <wp:cNvGraphicFramePr>
+              <a:graphicFrameLocks xmlns:a="http://schemas.openxmlformats.org/drawingml/2006/main" noChangeAspect="1"/>
+            </wp:cNvGraphicFramePr>
+            <a:graphic xmlns:a="http://schemas.openxmlformats.org/drawingml/2006/main">
+              <a:graphicData uri="http://schemas.openxmlformats.org/drawingml/2006/picture">
+                <pic:pic xmlns:pic="http://schemas.openxmlformats.org/drawingml/2006/picture">
+                  <pic:nvPicPr>
+                    <pic:cNvPr id="1" name=""/>
+                    <pic:cNvPicPr/>
+                  </pic:nvPicPr>
+                  <pic:blipFill>
+                    <a:blip r:embed="rId34"/>
                     <a:stretch>
                       <a:fillRect/>
                     </a:stretch>

</xml_diff>

<commit_message>
Evidencias a Sprint 3. Comenzar Sprint 4.
</commit_message>
<xml_diff>
--- a/Evidencias_daily.docx
+++ b/Evidencias_daily.docx
@@ -23,7 +23,7 @@
                     <pic:cNvPicPr/>
                   </pic:nvPicPr>
                   <pic:blipFill>
-                    <a:blip r:embed="rId4"/>
+                    <a:blip r:embed="rId5"/>
                     <a:stretch>
                       <a:fillRect/>
                     </a:stretch>
@@ -65,7 +65,7 @@
                     <pic:cNvPicPr/>
                   </pic:nvPicPr>
                   <pic:blipFill>
-                    <a:blip r:embed="rId5"/>
+                    <a:blip r:embed="rId6"/>
                     <a:stretch>
                       <a:fillRect/>
                     </a:stretch>
@@ -129,7 +129,7 @@
                     <pic:cNvPicPr/>
                   </pic:nvPicPr>
                   <pic:blipFill>
-                    <a:blip r:embed="rId6"/>
+                    <a:blip r:embed="rId7"/>
                     <a:stretch>
                       <a:fillRect/>
                     </a:stretch>
@@ -171,7 +171,7 @@
                     <pic:cNvPicPr/>
                   </pic:nvPicPr>
                   <pic:blipFill>
-                    <a:blip r:embed="rId7"/>
+                    <a:blip r:embed="rId8"/>
                     <a:stretch>
                       <a:fillRect/>
                     </a:stretch>
@@ -224,7 +224,7 @@
                     <pic:cNvPicPr/>
                   </pic:nvPicPr>
                   <pic:blipFill>
-                    <a:blip r:embed="rId8"/>
+                    <a:blip r:embed="rId9"/>
                     <a:stretch>
                       <a:fillRect/>
                     </a:stretch>
@@ -266,7 +266,7 @@
                     <pic:cNvPicPr/>
                   </pic:nvPicPr>
                   <pic:blipFill>
-                    <a:blip r:embed="rId9"/>
+                    <a:blip r:embed="rId10"/>
                     <a:stretch>
                       <a:fillRect/>
                     </a:stretch>
@@ -319,7 +319,7 @@
                     <pic:cNvPicPr/>
                   </pic:nvPicPr>
                   <pic:blipFill>
-                    <a:blip r:embed="rId10"/>
+                    <a:blip r:embed="rId11"/>
                     <a:stretch>
                       <a:fillRect/>
                     </a:stretch>
@@ -361,7 +361,7 @@
                     <pic:cNvPicPr/>
                   </pic:nvPicPr>
                   <pic:blipFill>
-                    <a:blip r:embed="rId11"/>
+                    <a:blip r:embed="rId12"/>
                     <a:stretch>
                       <a:fillRect/>
                     </a:stretch>
@@ -414,7 +414,7 @@
                     <pic:cNvPicPr/>
                   </pic:nvPicPr>
                   <pic:blipFill>
-                    <a:blip r:embed="rId12"/>
+                    <a:blip r:embed="rId13"/>
                     <a:stretch>
                       <a:fillRect/>
                     </a:stretch>
@@ -456,7 +456,7 @@
                     <pic:cNvPicPr/>
                   </pic:nvPicPr>
                   <pic:blipFill>
-                    <a:blip r:embed="rId13"/>
+                    <a:blip r:embed="rId14"/>
                     <a:stretch>
                       <a:fillRect/>
                     </a:stretch>
@@ -511,7 +511,7 @@
                     </pic:cNvPicPr>
                   </pic:nvPicPr>
                   <pic:blipFill>
-                    <a:blip r:embed="rId14">
+                    <a:blip r:embed="rId15">
                       <a:extLst>
                         <a:ext uri="{28A0092B-C50C-407E-A947-70E740481C1C}">
                           <a14:useLocalDpi xmlns:a14="http://schemas.microsoft.com/office/drawing/2010/main" val="0"/>
@@ -583,7 +583,7 @@
                     <pic:cNvPicPr/>
                   </pic:nvPicPr>
                   <pic:blipFill>
-                    <a:blip r:embed="rId15"/>
+                    <a:blip r:embed="rId16"/>
                     <a:stretch>
                       <a:fillRect/>
                     </a:stretch>
@@ -625,7 +625,7 @@
                     <pic:cNvPicPr/>
                   </pic:nvPicPr>
                   <pic:blipFill>
-                    <a:blip r:embed="rId16"/>
+                    <a:blip r:embed="rId17"/>
                     <a:stretch>
                       <a:fillRect/>
                     </a:stretch>
@@ -678,7 +678,7 @@
                     <pic:cNvPicPr/>
                   </pic:nvPicPr>
                   <pic:blipFill>
-                    <a:blip r:embed="rId17"/>
+                    <a:blip r:embed="rId18"/>
                     <a:stretch>
                       <a:fillRect/>
                     </a:stretch>
@@ -720,7 +720,7 @@
                     <pic:cNvPicPr/>
                   </pic:nvPicPr>
                   <pic:blipFill>
-                    <a:blip r:embed="rId18"/>
+                    <a:blip r:embed="rId19"/>
                     <a:stretch>
                       <a:fillRect/>
                     </a:stretch>
@@ -776,7 +776,7 @@
                     <pic:cNvPicPr/>
                   </pic:nvPicPr>
                   <pic:blipFill>
-                    <a:blip r:embed="rId19"/>
+                    <a:blip r:embed="rId20"/>
                     <a:stretch>
                       <a:fillRect/>
                     </a:stretch>
@@ -816,7 +816,7 @@
                     <pic:cNvPicPr/>
                   </pic:nvPicPr>
                   <pic:blipFill>
-                    <a:blip r:embed="rId20"/>
+                    <a:blip r:embed="rId21"/>
                     <a:stretch>
                       <a:fillRect/>
                     </a:stretch>
@@ -868,7 +868,7 @@
                     <pic:cNvPicPr/>
                   </pic:nvPicPr>
                   <pic:blipFill>
-                    <a:blip r:embed="rId21"/>
+                    <a:blip r:embed="rId22"/>
                     <a:stretch>
                       <a:fillRect/>
                     </a:stretch>
@@ -910,7 +910,7 @@
                     <pic:cNvPicPr/>
                   </pic:nvPicPr>
                   <pic:blipFill>
-                    <a:blip r:embed="rId22"/>
+                    <a:blip r:embed="rId23"/>
                     <a:stretch>
                       <a:fillRect/>
                     </a:stretch>
@@ -962,7 +962,7 @@
                     <pic:cNvPicPr/>
                   </pic:nvPicPr>
                   <pic:blipFill>
-                    <a:blip r:embed="rId23"/>
+                    <a:blip r:embed="rId24"/>
                     <a:stretch>
                       <a:fillRect/>
                     </a:stretch>
@@ -1005,33 +1005,46 @@
                     <pic:cNvPicPr/>
                   </pic:nvPicPr>
                   <pic:blipFill>
-                    <a:blip r:embed="rId24"/>
-                    <a:stretch>
-                      <a:fillRect/>
-                    </a:stretch>
-                  </pic:blipFill>
-                  <pic:spPr>
-                    <a:xfrm>
-                      <a:off x="0" y="0"/>
-                      <a:ext cx="5612130" cy="3155315"/>
-                    </a:xfrm>
-                    <a:prstGeom prst="rect">
-                      <a:avLst/>
-                    </a:prstGeom>
-                  </pic:spPr>
-                </pic:pic>
-              </a:graphicData>
-            </a:graphic>
-          </wp:inline>
-        </w:drawing>
-      </w:r>
-    </w:p>
-    <w:p/>
-    <w:p/>
-    <w:p/>
-    <w:p/>
-    <w:p/>
-    <w:p/>
+                    <a:blip r:embed="rId25"/>
+                    <a:stretch>
+                      <a:fillRect/>
+                    </a:stretch>
+                  </pic:blipFill>
+                  <pic:spPr>
+                    <a:xfrm>
+                      <a:off x="0" y="0"/>
+                      <a:ext cx="5612130" cy="3155315"/>
+                    </a:xfrm>
+                    <a:prstGeom prst="rect">
+                      <a:avLst/>
+                    </a:prstGeom>
+                  </pic:spPr>
+                </pic:pic>
+              </a:graphicData>
+            </a:graphic>
+          </wp:inline>
+        </w:drawing>
+      </w:r>
+    </w:p>
+    <w:p/>
+    <w:p/>
+    <w:p/>
+    <w:p/>
+    <w:p/>
+    <w:p>
+      <w:pPr>
+        <w:rPr>
+          <w:color w:val="FF0000"/>
+        </w:rPr>
+      </w:pPr>
+      <w:r>
+        <w:rPr>
+          <w:color w:val="FF0000"/>
+        </w:rPr>
+        <w:lastRenderedPageBreak/>
+        <w:t>Daily 12 02/09/2022</w:t>
+      </w:r>
+    </w:p>
     <w:p>
       <w:r>
         <w:rPr>
@@ -1053,7 +1066,7 @@
                     <pic:cNvPicPr/>
                   </pic:nvPicPr>
                   <pic:blipFill>
-                    <a:blip r:embed="rId25"/>
+                    <a:blip r:embed="rId26"/>
                     <a:stretch>
                       <a:fillRect/>
                     </a:stretch>
@@ -1095,33 +1108,38 @@
                     <pic:cNvPicPr/>
                   </pic:nvPicPr>
                   <pic:blipFill>
-                    <a:blip r:embed="rId26"/>
-                    <a:stretch>
-                      <a:fillRect/>
-                    </a:stretch>
-                  </pic:blipFill>
-                  <pic:spPr>
-                    <a:xfrm>
-                      <a:off x="0" y="0"/>
-                      <a:ext cx="5612130" cy="3155315"/>
-                    </a:xfrm>
-                    <a:prstGeom prst="rect">
-                      <a:avLst/>
-                    </a:prstGeom>
-                  </pic:spPr>
-                </pic:pic>
-              </a:graphicData>
-            </a:graphic>
-          </wp:inline>
-        </w:drawing>
-      </w:r>
-    </w:p>
-    <w:p/>
-    <w:p/>
-    <w:p/>
-    <w:p/>
-    <w:p/>
-    <w:p/>
+                    <a:blip r:embed="rId27"/>
+                    <a:stretch>
+                      <a:fillRect/>
+                    </a:stretch>
+                  </pic:blipFill>
+                  <pic:spPr>
+                    <a:xfrm>
+                      <a:off x="0" y="0"/>
+                      <a:ext cx="5612130" cy="3155315"/>
+                    </a:xfrm>
+                    <a:prstGeom prst="rect">
+                      <a:avLst/>
+                    </a:prstGeom>
+                  </pic:spPr>
+                </pic:pic>
+              </a:graphicData>
+            </a:graphic>
+          </wp:inline>
+        </w:drawing>
+      </w:r>
+    </w:p>
+    <w:p/>
+    <w:p/>
+    <w:p/>
+    <w:p/>
+    <w:p/>
+    <w:p/>
+    <w:p>
+      <w:r>
+        <w:t>Daily 13 03/09/2022</w:t>
+      </w:r>
+    </w:p>
     <w:p>
       <w:r>
         <w:rPr>
@@ -1143,7 +1161,7 @@
                     <pic:cNvPicPr/>
                   </pic:nvPicPr>
                   <pic:blipFill>
-                    <a:blip r:embed="rId27"/>
+                    <a:blip r:embed="rId28"/>
                     <a:stretch>
                       <a:fillRect/>
                     </a:stretch>
@@ -1185,33 +1203,37 @@
                     <pic:cNvPicPr/>
                   </pic:nvPicPr>
                   <pic:blipFill>
-                    <a:blip r:embed="rId28"/>
-                    <a:stretch>
-                      <a:fillRect/>
-                    </a:stretch>
-                  </pic:blipFill>
-                  <pic:spPr>
-                    <a:xfrm>
-                      <a:off x="0" y="0"/>
-                      <a:ext cx="5612130" cy="3155315"/>
-                    </a:xfrm>
-                    <a:prstGeom prst="rect">
-                      <a:avLst/>
-                    </a:prstGeom>
-                  </pic:spPr>
-                </pic:pic>
-              </a:graphicData>
-            </a:graphic>
-          </wp:inline>
-        </w:drawing>
-      </w:r>
-    </w:p>
-    <w:p/>
-    <w:p/>
-    <w:p/>
-    <w:p/>
-    <w:p/>
-    <w:p/>
+                    <a:blip r:embed="rId29"/>
+                    <a:stretch>
+                      <a:fillRect/>
+                    </a:stretch>
+                  </pic:blipFill>
+                  <pic:spPr>
+                    <a:xfrm>
+                      <a:off x="0" y="0"/>
+                      <a:ext cx="5612130" cy="3155315"/>
+                    </a:xfrm>
+                    <a:prstGeom prst="rect">
+                      <a:avLst/>
+                    </a:prstGeom>
+                  </pic:spPr>
+                </pic:pic>
+              </a:graphicData>
+            </a:graphic>
+          </wp:inline>
+        </w:drawing>
+      </w:r>
+    </w:p>
+    <w:p/>
+    <w:p/>
+    <w:p/>
+    <w:p/>
+    <w:p>
+      <w:r>
+        <w:lastRenderedPageBreak/>
+        <w:t>Daily 14 04/09/2022</w:t>
+      </w:r>
+    </w:p>
     <w:p>
       <w:r>
         <w:rPr>
@@ -1233,7 +1255,7 @@
                     <pic:cNvPicPr/>
                   </pic:nvPicPr>
                   <pic:blipFill>
-                    <a:blip r:embed="rId29"/>
+                    <a:blip r:embed="rId30"/>
                     <a:stretch>
                       <a:fillRect/>
                     </a:stretch>
@@ -1275,38 +1297,42 @@
                     <pic:cNvPicPr/>
                   </pic:nvPicPr>
                   <pic:blipFill>
-                    <a:blip r:embed="rId30"/>
-                    <a:stretch>
-                      <a:fillRect/>
-                    </a:stretch>
-                  </pic:blipFill>
-                  <pic:spPr>
-                    <a:xfrm>
-                      <a:off x="0" y="0"/>
-                      <a:ext cx="5612130" cy="3155315"/>
-                    </a:xfrm>
-                    <a:prstGeom prst="rect">
-                      <a:avLst/>
-                    </a:prstGeom>
-                  </pic:spPr>
-                </pic:pic>
-              </a:graphicData>
-            </a:graphic>
-          </wp:inline>
-        </w:drawing>
-      </w:r>
-    </w:p>
-    <w:p/>
-    <w:p/>
-    <w:p/>
-    <w:p/>
-    <w:p/>
-    <w:p/>
-    <w:p>
-      <w:r>
-        <w:rPr>
-          <w:noProof/>
-        </w:rPr>
+                    <a:blip r:embed="rId31"/>
+                    <a:stretch>
+                      <a:fillRect/>
+                    </a:stretch>
+                  </pic:blipFill>
+                  <pic:spPr>
+                    <a:xfrm>
+                      <a:off x="0" y="0"/>
+                      <a:ext cx="5612130" cy="3155315"/>
+                    </a:xfrm>
+                    <a:prstGeom prst="rect">
+                      <a:avLst/>
+                    </a:prstGeom>
+                  </pic:spPr>
+                </pic:pic>
+              </a:graphicData>
+            </a:graphic>
+          </wp:inline>
+        </w:drawing>
+      </w:r>
+    </w:p>
+    <w:p/>
+    <w:p/>
+    <w:p/>
+    <w:p/>
+    <w:p>
+      <w:r>
+        <w:t>Daily 15 05/09/2022</w:t>
+      </w:r>
+    </w:p>
+    <w:p>
+      <w:r>
+        <w:rPr>
+          <w:noProof/>
+        </w:rPr>
+        <w:lastRenderedPageBreak/>
         <w:drawing>
           <wp:inline distT="0" distB="0" distL="0" distR="0" wp14:anchorId="532750AA" wp14:editId="677CA983">
             <wp:extent cx="5612130" cy="3155315"/>
@@ -1323,7 +1349,7 @@
                     <pic:cNvPicPr/>
                   </pic:nvPicPr>
                   <pic:blipFill>
-                    <a:blip r:embed="rId31"/>
+                    <a:blip r:embed="rId32"/>
                     <a:stretch>
                       <a:fillRect/>
                     </a:stretch>
@@ -1363,33 +1389,39 @@
                     <pic:cNvPicPr/>
                   </pic:nvPicPr>
                   <pic:blipFill>
-                    <a:blip r:embed="rId32"/>
-                    <a:stretch>
-                      <a:fillRect/>
-                    </a:stretch>
-                  </pic:blipFill>
-                  <pic:spPr>
-                    <a:xfrm>
-                      <a:off x="0" y="0"/>
-                      <a:ext cx="5612130" cy="3155315"/>
-                    </a:xfrm>
-                    <a:prstGeom prst="rect">
-                      <a:avLst/>
-                    </a:prstGeom>
-                  </pic:spPr>
-                </pic:pic>
-              </a:graphicData>
-            </a:graphic>
-          </wp:inline>
-        </w:drawing>
-      </w:r>
-    </w:p>
-    <w:p/>
-    <w:p/>
-    <w:p/>
-    <w:p/>
-    <w:p/>
-    <w:p/>
+                    <a:blip r:embed="rId33"/>
+                    <a:stretch>
+                      <a:fillRect/>
+                    </a:stretch>
+                  </pic:blipFill>
+                  <pic:spPr>
+                    <a:xfrm>
+                      <a:off x="0" y="0"/>
+                      <a:ext cx="5612130" cy="3155315"/>
+                    </a:xfrm>
+                    <a:prstGeom prst="rect">
+                      <a:avLst/>
+                    </a:prstGeom>
+                  </pic:spPr>
+                </pic:pic>
+              </a:graphicData>
+            </a:graphic>
+          </wp:inline>
+        </w:drawing>
+      </w:r>
+    </w:p>
+    <w:p/>
+    <w:p/>
+    <w:p/>
+    <w:p/>
+    <w:p/>
+    <w:p/>
+    <w:p/>
+    <w:p>
+      <w:r>
+        <w:t>Daily 16 06/09/2022</w:t>
+      </w:r>
+    </w:p>
     <w:p>
       <w:r>
         <w:rPr>
@@ -1411,7 +1443,7 @@
                     <pic:cNvPicPr/>
                   </pic:nvPicPr>
                   <pic:blipFill>
-                    <a:blip r:embed="rId33"/>
+                    <a:blip r:embed="rId34"/>
                     <a:stretch>
                       <a:fillRect/>
                     </a:stretch>
@@ -1453,7 +1485,417 @@
                     <pic:cNvPicPr/>
                   </pic:nvPicPr>
                   <pic:blipFill>
-                    <a:blip r:embed="rId34"/>
+                    <a:blip r:embed="rId35"/>
+                    <a:stretch>
+                      <a:fillRect/>
+                    </a:stretch>
+                  </pic:blipFill>
+                  <pic:spPr>
+                    <a:xfrm>
+                      <a:off x="0" y="0"/>
+                      <a:ext cx="5612130" cy="3155315"/>
+                    </a:xfrm>
+                    <a:prstGeom prst="rect">
+                      <a:avLst/>
+                    </a:prstGeom>
+                  </pic:spPr>
+                </pic:pic>
+              </a:graphicData>
+            </a:graphic>
+          </wp:inline>
+        </w:drawing>
+      </w:r>
+    </w:p>
+    <w:p/>
+    <w:p/>
+    <w:p/>
+    <w:p/>
+    <w:p>
+      <w:r>
+        <w:lastRenderedPageBreak/>
+        <w:t>Daily 17 07/09/2022</w:t>
+      </w:r>
+    </w:p>
+    <w:p/>
+    <w:p/>
+    <w:p/>
+    <w:p/>
+    <w:p/>
+    <w:p/>
+    <w:p/>
+    <w:p/>
+    <w:p/>
+    <w:p/>
+    <w:p/>
+    <w:p/>
+    <w:p/>
+    <w:p/>
+    <w:p/>
+    <w:p/>
+    <w:p/>
+    <w:p/>
+    <w:p/>
+    <w:p/>
+    <w:p/>
+    <w:p/>
+    <w:p/>
+    <w:p/>
+    <w:p/>
+    <w:p/>
+    <w:p/>
+    <w:p/>
+    <w:p/>
+    <w:p>
+      <w:r>
+        <w:t>Daily 18 08/09/2022</w:t>
+      </w:r>
+    </w:p>
+    <w:p>
+      <w:r>
+        <w:rPr>
+          <w:noProof/>
+        </w:rPr>
+        <w:drawing>
+          <wp:inline distT="0" distB="0" distL="0" distR="0" wp14:anchorId="007E911B" wp14:editId="69B7BC11">
+            <wp:extent cx="5612130" cy="3155315"/>
+            <wp:effectExtent l="0" t="0" r="7620" b="6985"/>
+            <wp:docPr id="32" name="Imagen 32"/>
+            <wp:cNvGraphicFramePr>
+              <a:graphicFrameLocks xmlns:a="http://schemas.openxmlformats.org/drawingml/2006/main" noChangeAspect="1"/>
+            </wp:cNvGraphicFramePr>
+            <a:graphic xmlns:a="http://schemas.openxmlformats.org/drawingml/2006/main">
+              <a:graphicData uri="http://schemas.openxmlformats.org/drawingml/2006/picture">
+                <pic:pic xmlns:pic="http://schemas.openxmlformats.org/drawingml/2006/picture">
+                  <pic:nvPicPr>
+                    <pic:cNvPr id="1" name=""/>
+                    <pic:cNvPicPr/>
+                  </pic:nvPicPr>
+                  <pic:blipFill>
+                    <a:blip r:embed="rId36"/>
+                    <a:stretch>
+                      <a:fillRect/>
+                    </a:stretch>
+                  </pic:blipFill>
+                  <pic:spPr>
+                    <a:xfrm>
+                      <a:off x="0" y="0"/>
+                      <a:ext cx="5612130" cy="3155315"/>
+                    </a:xfrm>
+                    <a:prstGeom prst="rect">
+                      <a:avLst/>
+                    </a:prstGeom>
+                  </pic:spPr>
+                </pic:pic>
+              </a:graphicData>
+            </a:graphic>
+          </wp:inline>
+        </w:drawing>
+      </w:r>
+      <w:r>
+        <w:rPr>
+          <w:noProof/>
+        </w:rPr>
+        <w:drawing>
+          <wp:inline distT="0" distB="0" distL="0" distR="0" wp14:anchorId="5B30E358" wp14:editId="6A0DAE34">
+            <wp:extent cx="5612130" cy="3155315"/>
+            <wp:effectExtent l="0" t="0" r="7620" b="6985"/>
+            <wp:docPr id="33" name="Imagen 33"/>
+            <wp:cNvGraphicFramePr>
+              <a:graphicFrameLocks xmlns:a="http://schemas.openxmlformats.org/drawingml/2006/main" noChangeAspect="1"/>
+            </wp:cNvGraphicFramePr>
+            <a:graphic xmlns:a="http://schemas.openxmlformats.org/drawingml/2006/main">
+              <a:graphicData uri="http://schemas.openxmlformats.org/drawingml/2006/picture">
+                <pic:pic xmlns:pic="http://schemas.openxmlformats.org/drawingml/2006/picture">
+                  <pic:nvPicPr>
+                    <pic:cNvPr id="1" name=""/>
+                    <pic:cNvPicPr/>
+                  </pic:nvPicPr>
+                  <pic:blipFill>
+                    <a:blip r:embed="rId37"/>
+                    <a:stretch>
+                      <a:fillRect/>
+                    </a:stretch>
+                  </pic:blipFill>
+                  <pic:spPr>
+                    <a:xfrm>
+                      <a:off x="0" y="0"/>
+                      <a:ext cx="5612130" cy="3155315"/>
+                    </a:xfrm>
+                    <a:prstGeom prst="rect">
+                      <a:avLst/>
+                    </a:prstGeom>
+                  </pic:spPr>
+                </pic:pic>
+              </a:graphicData>
+            </a:graphic>
+          </wp:inline>
+        </w:drawing>
+      </w:r>
+    </w:p>
+    <w:p/>
+    <w:p/>
+    <w:p/>
+    <w:p/>
+    <w:p>
+      <w:r>
+        <w:lastRenderedPageBreak/>
+        <w:t>Daily 19 09/09/2022</w:t>
+      </w:r>
+    </w:p>
+    <w:p>
+      <w:r>
+        <w:rPr>
+          <w:noProof/>
+        </w:rPr>
+        <w:drawing>
+          <wp:inline distT="0" distB="0" distL="0" distR="0" wp14:anchorId="5AE1C2AF" wp14:editId="6C9A428F">
+            <wp:extent cx="5612130" cy="3155315"/>
+            <wp:effectExtent l="0" t="0" r="7620" b="6985"/>
+            <wp:docPr id="34" name="Imagen 34"/>
+            <wp:cNvGraphicFramePr>
+              <a:graphicFrameLocks xmlns:a="http://schemas.openxmlformats.org/drawingml/2006/main" noChangeAspect="1"/>
+            </wp:cNvGraphicFramePr>
+            <a:graphic xmlns:a="http://schemas.openxmlformats.org/drawingml/2006/main">
+              <a:graphicData uri="http://schemas.openxmlformats.org/drawingml/2006/picture">
+                <pic:pic xmlns:pic="http://schemas.openxmlformats.org/drawingml/2006/picture">
+                  <pic:nvPicPr>
+                    <pic:cNvPr id="1" name=""/>
+                    <pic:cNvPicPr/>
+                  </pic:nvPicPr>
+                  <pic:blipFill>
+                    <a:blip r:embed="rId38"/>
+                    <a:stretch>
+                      <a:fillRect/>
+                    </a:stretch>
+                  </pic:blipFill>
+                  <pic:spPr>
+                    <a:xfrm>
+                      <a:off x="0" y="0"/>
+                      <a:ext cx="5612130" cy="3155315"/>
+                    </a:xfrm>
+                    <a:prstGeom prst="rect">
+                      <a:avLst/>
+                    </a:prstGeom>
+                  </pic:spPr>
+                </pic:pic>
+              </a:graphicData>
+            </a:graphic>
+          </wp:inline>
+        </w:drawing>
+      </w:r>
+    </w:p>
+    <w:p/>
+    <w:p>
+      <w:r>
+        <w:rPr>
+          <w:noProof/>
+        </w:rPr>
+        <w:drawing>
+          <wp:inline distT="0" distB="0" distL="0" distR="0" wp14:anchorId="56E9884D" wp14:editId="118C60E1">
+            <wp:extent cx="5612130" cy="3155315"/>
+            <wp:effectExtent l="0" t="0" r="7620" b="6985"/>
+            <wp:docPr id="35" name="Imagen 35"/>
+            <wp:cNvGraphicFramePr>
+              <a:graphicFrameLocks xmlns:a="http://schemas.openxmlformats.org/drawingml/2006/main" noChangeAspect="1"/>
+            </wp:cNvGraphicFramePr>
+            <a:graphic xmlns:a="http://schemas.openxmlformats.org/drawingml/2006/main">
+              <a:graphicData uri="http://schemas.openxmlformats.org/drawingml/2006/picture">
+                <pic:pic xmlns:pic="http://schemas.openxmlformats.org/drawingml/2006/picture">
+                  <pic:nvPicPr>
+                    <pic:cNvPr id="1" name=""/>
+                    <pic:cNvPicPr/>
+                  </pic:nvPicPr>
+                  <pic:blipFill>
+                    <a:blip r:embed="rId39"/>
+                    <a:stretch>
+                      <a:fillRect/>
+                    </a:stretch>
+                  </pic:blipFill>
+                  <pic:spPr>
+                    <a:xfrm>
+                      <a:off x="0" y="0"/>
+                      <a:ext cx="5612130" cy="3155315"/>
+                    </a:xfrm>
+                    <a:prstGeom prst="rect">
+                      <a:avLst/>
+                    </a:prstGeom>
+                  </pic:spPr>
+                </pic:pic>
+              </a:graphicData>
+            </a:graphic>
+          </wp:inline>
+        </w:drawing>
+      </w:r>
+    </w:p>
+    <w:p/>
+    <w:p/>
+    <w:p/>
+    <w:p/>
+    <w:p>
+      <w:r>
+        <w:lastRenderedPageBreak/>
+        <w:t>Daily 20 10/09/2022</w:t>
+      </w:r>
+    </w:p>
+    <w:p/>
+    <w:p>
+      <w:r>
+        <w:rPr>
+          <w:noProof/>
+        </w:rPr>
+        <w:drawing>
+          <wp:inline distT="0" distB="0" distL="0" distR="0" wp14:anchorId="03A898EC" wp14:editId="77BAEA5A">
+            <wp:extent cx="5612130" cy="3155315"/>
+            <wp:effectExtent l="0" t="0" r="7620" b="6985"/>
+            <wp:docPr id="36" name="Imagen 36"/>
+            <wp:cNvGraphicFramePr>
+              <a:graphicFrameLocks xmlns:a="http://schemas.openxmlformats.org/drawingml/2006/main" noChangeAspect="1"/>
+            </wp:cNvGraphicFramePr>
+            <a:graphic xmlns:a="http://schemas.openxmlformats.org/drawingml/2006/main">
+              <a:graphicData uri="http://schemas.openxmlformats.org/drawingml/2006/picture">
+                <pic:pic xmlns:pic="http://schemas.openxmlformats.org/drawingml/2006/picture">
+                  <pic:nvPicPr>
+                    <pic:cNvPr id="1" name=""/>
+                    <pic:cNvPicPr/>
+                  </pic:nvPicPr>
+                  <pic:blipFill>
+                    <a:blip r:embed="rId40"/>
+                    <a:stretch>
+                      <a:fillRect/>
+                    </a:stretch>
+                  </pic:blipFill>
+                  <pic:spPr>
+                    <a:xfrm>
+                      <a:off x="0" y="0"/>
+                      <a:ext cx="5612130" cy="3155315"/>
+                    </a:xfrm>
+                    <a:prstGeom prst="rect">
+                      <a:avLst/>
+                    </a:prstGeom>
+                  </pic:spPr>
+                </pic:pic>
+              </a:graphicData>
+            </a:graphic>
+          </wp:inline>
+        </w:drawing>
+      </w:r>
+    </w:p>
+    <w:p>
+      <w:r>
+        <w:rPr>
+          <w:noProof/>
+        </w:rPr>
+        <w:drawing>
+          <wp:inline distT="0" distB="0" distL="0" distR="0" wp14:anchorId="648957EC" wp14:editId="41E4B3D4">
+            <wp:extent cx="5612130" cy="3155315"/>
+            <wp:effectExtent l="0" t="0" r="7620" b="6985"/>
+            <wp:docPr id="37" name="Imagen 37"/>
+            <wp:cNvGraphicFramePr>
+              <a:graphicFrameLocks xmlns:a="http://schemas.openxmlformats.org/drawingml/2006/main" noChangeAspect="1"/>
+            </wp:cNvGraphicFramePr>
+            <a:graphic xmlns:a="http://schemas.openxmlformats.org/drawingml/2006/main">
+              <a:graphicData uri="http://schemas.openxmlformats.org/drawingml/2006/picture">
+                <pic:pic xmlns:pic="http://schemas.openxmlformats.org/drawingml/2006/picture">
+                  <pic:nvPicPr>
+                    <pic:cNvPr id="1" name=""/>
+                    <pic:cNvPicPr/>
+                  </pic:nvPicPr>
+                  <pic:blipFill>
+                    <a:blip r:embed="rId41"/>
+                    <a:stretch>
+                      <a:fillRect/>
+                    </a:stretch>
+                  </pic:blipFill>
+                  <pic:spPr>
+                    <a:xfrm>
+                      <a:off x="0" y="0"/>
+                      <a:ext cx="5612130" cy="3155315"/>
+                    </a:xfrm>
+                    <a:prstGeom prst="rect">
+                      <a:avLst/>
+                    </a:prstGeom>
+                  </pic:spPr>
+                </pic:pic>
+              </a:graphicData>
+            </a:graphic>
+          </wp:inline>
+        </w:drawing>
+      </w:r>
+    </w:p>
+    <w:p/>
+    <w:p/>
+    <w:p/>
+    <w:p/>
+    <w:p>
+      <w:r>
+        <w:lastRenderedPageBreak/>
+        <w:t>Daily 21 11/09/2022</w:t>
+      </w:r>
+    </w:p>
+    <w:p>
+      <w:r>
+        <w:rPr>
+          <w:noProof/>
+        </w:rPr>
+        <w:drawing>
+          <wp:inline distT="0" distB="0" distL="0" distR="0" wp14:anchorId="03BAFCBD" wp14:editId="0D09A14B">
+            <wp:extent cx="5612130" cy="3155315"/>
+            <wp:effectExtent l="0" t="0" r="7620" b="6985"/>
+            <wp:docPr id="38" name="Imagen 38"/>
+            <wp:cNvGraphicFramePr>
+              <a:graphicFrameLocks xmlns:a="http://schemas.openxmlformats.org/drawingml/2006/main" noChangeAspect="1"/>
+            </wp:cNvGraphicFramePr>
+            <a:graphic xmlns:a="http://schemas.openxmlformats.org/drawingml/2006/main">
+              <a:graphicData uri="http://schemas.openxmlformats.org/drawingml/2006/picture">
+                <pic:pic xmlns:pic="http://schemas.openxmlformats.org/drawingml/2006/picture">
+                  <pic:nvPicPr>
+                    <pic:cNvPr id="1" name=""/>
+                    <pic:cNvPicPr/>
+                  </pic:nvPicPr>
+                  <pic:blipFill>
+                    <a:blip r:embed="rId42"/>
+                    <a:stretch>
+                      <a:fillRect/>
+                    </a:stretch>
+                  </pic:blipFill>
+                  <pic:spPr>
+                    <a:xfrm>
+                      <a:off x="0" y="0"/>
+                      <a:ext cx="5612130" cy="3155315"/>
+                    </a:xfrm>
+                    <a:prstGeom prst="rect">
+                      <a:avLst/>
+                    </a:prstGeom>
+                  </pic:spPr>
+                </pic:pic>
+              </a:graphicData>
+            </a:graphic>
+          </wp:inline>
+        </w:drawing>
+      </w:r>
+    </w:p>
+    <w:p>
+      <w:r>
+        <w:rPr>
+          <w:noProof/>
+        </w:rPr>
+        <w:drawing>
+          <wp:inline distT="0" distB="0" distL="0" distR="0" wp14:anchorId="255C2C2E" wp14:editId="52B2ED92">
+            <wp:extent cx="5612130" cy="3155315"/>
+            <wp:effectExtent l="0" t="0" r="7620" b="6985"/>
+            <wp:docPr id="39" name="Imagen 39"/>
+            <wp:cNvGraphicFramePr>
+              <a:graphicFrameLocks xmlns:a="http://schemas.openxmlformats.org/drawingml/2006/main" noChangeAspect="1"/>
+            </wp:cNvGraphicFramePr>
+            <a:graphic xmlns:a="http://schemas.openxmlformats.org/drawingml/2006/main">
+              <a:graphicData uri="http://schemas.openxmlformats.org/drawingml/2006/picture">
+                <pic:pic xmlns:pic="http://schemas.openxmlformats.org/drawingml/2006/picture">
+                  <pic:nvPicPr>
+                    <pic:cNvPr id="1" name=""/>
+                    <pic:cNvPicPr/>
+                  </pic:nvPicPr>
+                  <pic:blipFill>
+                    <a:blip r:embed="rId43"/>
                     <a:stretch>
                       <a:fillRect/>
                     </a:stretch>
@@ -2206,4 +2648,16 @@
     </a:ext>
   </a:extLst>
 </a:theme>
+</file>
+
+<file path=customXml/item1.xml><?xml version="1.0" encoding="utf-8"?>
+<b:Sources xmlns:b="http://schemas.openxmlformats.org/officeDocument/2006/bibliography" xmlns="http://schemas.openxmlformats.org/officeDocument/2006/bibliography" SelectedStyle="\APASixthEditionOfficeOnline.xsl" StyleName="APA" Version="6"/>
+</file>
+
+<file path=customXml/itemProps1.xml><?xml version="1.0" encoding="utf-8"?>
+<ds:datastoreItem xmlns:ds="http://schemas.openxmlformats.org/officeDocument/2006/customXml" ds:itemID="{2017D818-4849-4829-A3F3-2C9CA6DF08A5}">
+  <ds:schemaRefs>
+    <ds:schemaRef ds:uri="http://schemas.openxmlformats.org/officeDocument/2006/bibliography"/>
+  </ds:schemaRefs>
+</ds:datastoreItem>
 </file>
</xml_diff>

<commit_message>
Evidencias actualizadas, a comienzo de sprint 4
</commit_message>
<xml_diff>
--- a/Evidencias_daily.docx
+++ b/Evidencias_daily.docx
@@ -87,25 +87,40 @@
       </w:r>
     </w:p>
     <w:p>
+      <w:proofErr w:type="spellStart"/>
       <w:r>
         <w:t>Daily</w:t>
       </w:r>
-      <w:r>
-        <w:t xml:space="preserve"> 1 </w:t>
-      </w:r>
-      <w:r>
-        <w:t xml:space="preserve"> 22/08/2022</w:t>
-      </w:r>
-    </w:p>
-    <w:p/>
-    <w:p/>
-    <w:p/>
-    <w:p/>
-    <w:p/>
-    <w:p>
+      <w:proofErr w:type="spellEnd"/>
+      <w:r>
+        <w:t xml:space="preserve"> </w:t>
+      </w:r>
+      <w:proofErr w:type="gramStart"/>
+      <w:r>
+        <w:t xml:space="preserve">1 </w:t>
+      </w:r>
+      <w:r>
+        <w:t xml:space="preserve"> 22</w:t>
+      </w:r>
+      <w:proofErr w:type="gramEnd"/>
+      <w:r>
+        <w:t>/08/2022</w:t>
+      </w:r>
+    </w:p>
+    <w:p/>
+    <w:p/>
+    <w:p/>
+    <w:p/>
+    <w:p/>
+    <w:p>
+      <w:proofErr w:type="spellStart"/>
       <w:r>
         <w:lastRenderedPageBreak/>
-        <w:t>Daily 2 23/08/2022</w:t>
+        <w:t>Daily</w:t>
+      </w:r>
+      <w:proofErr w:type="spellEnd"/>
+      <w:r>
+        <w:t xml:space="preserve"> 2 23/08/2022</w:t>
       </w:r>
     </w:p>
     <w:p>
@@ -198,9 +213,14 @@
     <w:p/>
     <w:p/>
     <w:p>
+      <w:proofErr w:type="spellStart"/>
       <w:r>
         <w:lastRenderedPageBreak/>
-        <w:t>Daily 3 24/08/2022</w:t>
+        <w:t>Daily</w:t>
+      </w:r>
+      <w:proofErr w:type="spellEnd"/>
+      <w:r>
+        <w:t xml:space="preserve"> 3 24/08/2022</w:t>
       </w:r>
     </w:p>
     <w:p>
@@ -293,9 +313,14 @@
     <w:p/>
     <w:p/>
     <w:p>
+      <w:proofErr w:type="spellStart"/>
       <w:r>
         <w:lastRenderedPageBreak/>
-        <w:t>Daily 4 25/08/2022</w:t>
+        <w:t>Daily</w:t>
+      </w:r>
+      <w:proofErr w:type="spellEnd"/>
+      <w:r>
+        <w:t xml:space="preserve"> 4 25/08/2022</w:t>
       </w:r>
     </w:p>
     <w:p>
@@ -390,7 +415,15 @@
     <w:p>
       <w:r>
         <w:lastRenderedPageBreak/>
-        <w:t>Sprint daily 5 26/08/2022</w:t>
+        <w:t xml:space="preserve">Sprint </w:t>
+      </w:r>
+      <w:proofErr w:type="spellStart"/>
+      <w:r>
+        <w:t>daily</w:t>
+      </w:r>
+      <w:proofErr w:type="spellEnd"/>
+      <w:r>
+        <w:t xml:space="preserve"> 5 26/08/2022</w:t>
       </w:r>
     </w:p>
     <w:p>
@@ -485,7 +518,15 @@
     <w:p>
       <w:r>
         <w:lastRenderedPageBreak/>
-        <w:t>Sprint daily 6 27/08/2022</w:t>
+        <w:t xml:space="preserve">Sprint </w:t>
+      </w:r>
+      <w:proofErr w:type="spellStart"/>
+      <w:r>
+        <w:t>daily</w:t>
+      </w:r>
+      <w:proofErr w:type="spellEnd"/>
+      <w:r>
+        <w:t xml:space="preserve"> 6 27/08/2022</w:t>
       </w:r>
     </w:p>
     <w:p>
@@ -559,7 +600,15 @@
     <w:p>
       <w:r>
         <w:lastRenderedPageBreak/>
-        <w:t>Sprint daily 7 28/08/2022</w:t>
+        <w:t xml:space="preserve">Sprint </w:t>
+      </w:r>
+      <w:proofErr w:type="spellStart"/>
+      <w:r>
+        <w:t>daily</w:t>
+      </w:r>
+      <w:proofErr w:type="spellEnd"/>
+      <w:r>
+        <w:t xml:space="preserve"> 7 28/08/2022</w:t>
       </w:r>
     </w:p>
     <w:p>
@@ -652,9 +701,14 @@
     <w:p/>
     <w:p/>
     <w:p>
+      <w:proofErr w:type="spellStart"/>
       <w:r>
         <w:lastRenderedPageBreak/>
-        <w:t>Daily 8 29/08/2022</w:t>
+        <w:t>Daily</w:t>
+      </w:r>
+      <w:proofErr w:type="spellEnd"/>
+      <w:r>
+        <w:t xml:space="preserve"> 8 29/08/2022</w:t>
       </w:r>
     </w:p>
     <w:p>
@@ -748,11 +802,16 @@
     <w:p/>
     <w:p/>
     <w:p>
+      <w:proofErr w:type="spellStart"/>
       <w:r>
         <w:t>D</w:t>
       </w:r>
       <w:r>
-        <w:t>aily 9 30/08/2022</w:t>
+        <w:t>aily</w:t>
+      </w:r>
+      <w:proofErr w:type="spellEnd"/>
+      <w:r>
+        <w:t xml:space="preserve"> 9 30/08/2022</w:t>
       </w:r>
     </w:p>
     <w:p>
@@ -843,8 +902,13 @@
     <w:p/>
     <w:p/>
     <w:p>
-      <w:r>
-        <w:t>Daily 10 31/08/2022</w:t>
+      <w:proofErr w:type="spellStart"/>
+      <w:r>
+        <w:t>Daily</w:t>
+      </w:r>
+      <w:proofErr w:type="spellEnd"/>
+      <w:r>
+        <w:t xml:space="preserve"> 10 31/08/2022</w:t>
       </w:r>
     </w:p>
     <w:p>
@@ -1037,12 +1101,20 @@
           <w:color w:val="FF0000"/>
         </w:rPr>
       </w:pPr>
+      <w:proofErr w:type="spellStart"/>
       <w:r>
         <w:rPr>
           <w:color w:val="FF0000"/>
         </w:rPr>
         <w:lastRenderedPageBreak/>
-        <w:t>Daily 12 02/09/2022</w:t>
+        <w:t>Daily</w:t>
+      </w:r>
+      <w:proofErr w:type="spellEnd"/>
+      <w:r>
+        <w:rPr>
+          <w:color w:val="FF0000"/>
+        </w:rPr>
+        <w:t xml:space="preserve"> 12 02/09/2022</w:t>
       </w:r>
     </w:p>
     <w:p>
@@ -1136,8 +1208,13 @@
     <w:p/>
     <w:p/>
     <w:p>
-      <w:r>
-        <w:t>Daily 13 03/09/2022</w:t>
+      <w:proofErr w:type="spellStart"/>
+      <w:r>
+        <w:t>Daily</w:t>
+      </w:r>
+      <w:proofErr w:type="spellEnd"/>
+      <w:r>
+        <w:t xml:space="preserve"> 13 03/09/2022</w:t>
       </w:r>
     </w:p>
     <w:p>
@@ -1229,9 +1306,14 @@
     <w:p/>
     <w:p/>
     <w:p>
+      <w:proofErr w:type="spellStart"/>
       <w:r>
         <w:lastRenderedPageBreak/>
-        <w:t>Daily 14 04/09/2022</w:t>
+        <w:t>Daily</w:t>
+      </w:r>
+      <w:proofErr w:type="spellEnd"/>
+      <w:r>
+        <w:t xml:space="preserve"> 14 04/09/2022</w:t>
       </w:r>
     </w:p>
     <w:p>
@@ -1323,8 +1405,13 @@
     <w:p/>
     <w:p/>
     <w:p>
-      <w:r>
-        <w:t>Daily 15 05/09/2022</w:t>
+      <w:proofErr w:type="spellStart"/>
+      <w:r>
+        <w:t>Daily</w:t>
+      </w:r>
+      <w:proofErr w:type="spellEnd"/>
+      <w:r>
+        <w:t xml:space="preserve"> 15 05/09/2022</w:t>
       </w:r>
     </w:p>
     <w:p>
@@ -1418,8 +1505,13 @@
     <w:p/>
     <w:p/>
     <w:p>
-      <w:r>
-        <w:t>Daily 16 06/09/2022</w:t>
+      <w:proofErr w:type="spellStart"/>
+      <w:r>
+        <w:t>Daily</w:t>
+      </w:r>
+      <w:proofErr w:type="spellEnd"/>
+      <w:r>
+        <w:t xml:space="preserve"> 16 06/09/2022</w:t>
       </w:r>
     </w:p>
     <w:p>
@@ -1511,43 +1603,53 @@
     <w:p/>
     <w:p/>
     <w:p>
+      <w:proofErr w:type="spellStart"/>
       <w:r>
         <w:lastRenderedPageBreak/>
-        <w:t>Daily 17 07/09/2022</w:t>
-      </w:r>
-    </w:p>
-    <w:p/>
-    <w:p/>
-    <w:p/>
-    <w:p/>
-    <w:p/>
-    <w:p/>
-    <w:p/>
-    <w:p/>
-    <w:p/>
-    <w:p/>
-    <w:p/>
-    <w:p/>
-    <w:p/>
-    <w:p/>
-    <w:p/>
-    <w:p/>
-    <w:p/>
-    <w:p/>
-    <w:p/>
-    <w:p/>
-    <w:p/>
-    <w:p/>
-    <w:p/>
-    <w:p/>
-    <w:p/>
-    <w:p/>
-    <w:p/>
-    <w:p/>
-    <w:p/>
-    <w:p>
-      <w:r>
-        <w:t>Daily 18 08/09/2022</w:t>
+        <w:t>Daily</w:t>
+      </w:r>
+      <w:proofErr w:type="spellEnd"/>
+      <w:r>
+        <w:t xml:space="preserve"> 17 07/09/2022</w:t>
+      </w:r>
+    </w:p>
+    <w:p/>
+    <w:p/>
+    <w:p/>
+    <w:p/>
+    <w:p/>
+    <w:p/>
+    <w:p/>
+    <w:p/>
+    <w:p/>
+    <w:p/>
+    <w:p/>
+    <w:p/>
+    <w:p/>
+    <w:p/>
+    <w:p/>
+    <w:p/>
+    <w:p/>
+    <w:p/>
+    <w:p/>
+    <w:p/>
+    <w:p/>
+    <w:p/>
+    <w:p/>
+    <w:p/>
+    <w:p/>
+    <w:p/>
+    <w:p/>
+    <w:p/>
+    <w:p/>
+    <w:p>
+      <w:proofErr w:type="spellStart"/>
+      <w:r>
+        <w:t>Daily</w:t>
+      </w:r>
+      <w:proofErr w:type="spellEnd"/>
+      <w:r>
+        <w:t xml:space="preserve"> 18 08/09/2022</w:t>
       </w:r>
     </w:p>
     <w:p>
@@ -1637,9 +1739,14 @@
     <w:p/>
     <w:p/>
     <w:p>
+      <w:proofErr w:type="spellStart"/>
       <w:r>
         <w:lastRenderedPageBreak/>
-        <w:t>Daily 19 09/09/2022</w:t>
+        <w:t>Daily</w:t>
+      </w:r>
+      <w:proofErr w:type="spellEnd"/>
+      <w:r>
+        <w:t xml:space="preserve"> 19 09/09/2022</w:t>
       </w:r>
     </w:p>
     <w:p>
@@ -1732,9 +1839,14 @@
     <w:p/>
     <w:p/>
     <w:p>
+      <w:proofErr w:type="spellStart"/>
       <w:r>
         <w:lastRenderedPageBreak/>
-        <w:t>Daily 20 10/09/2022</w:t>
+        <w:t>Daily</w:t>
+      </w:r>
+      <w:proofErr w:type="spellEnd"/>
+      <w:r>
+        <w:t xml:space="preserve"> 20 10/09/2022</w:t>
       </w:r>
     </w:p>
     <w:p/>
@@ -1827,9 +1939,14 @@
     <w:p/>
     <w:p/>
     <w:p>
+      <w:proofErr w:type="spellStart"/>
       <w:r>
         <w:lastRenderedPageBreak/>
-        <w:t>Daily 21 11/09/2022</w:t>
+        <w:t>Daily</w:t>
+      </w:r>
+      <w:proofErr w:type="spellEnd"/>
+      <w:r>
+        <w:t xml:space="preserve"> 21 11/09/2022</w:t>
       </w:r>
     </w:p>
     <w:p>
@@ -1916,6 +2033,119 @@
         </w:drawing>
       </w:r>
     </w:p>
+    <w:p/>
+    <w:p/>
+    <w:p/>
+    <w:p/>
+    <w:p/>
+    <w:p>
+      <w:proofErr w:type="spellStart"/>
+      <w:r>
+        <w:lastRenderedPageBreak/>
+        <w:t>Daily</w:t>
+      </w:r>
+      <w:proofErr w:type="spellEnd"/>
+      <w:r>
+        <w:t xml:space="preserve"> 2</w:t>
+      </w:r>
+      <w:r>
+        <w:t>2</w:t>
+      </w:r>
+      <w:r>
+        <w:t xml:space="preserve"> 1</w:t>
+      </w:r>
+      <w:r>
+        <w:t>2</w:t>
+      </w:r>
+      <w:r>
+        <w:t>/09/2022</w:t>
+      </w:r>
+    </w:p>
+    <w:p>
+      <w:r>
+        <w:rPr>
+          <w:noProof/>
+        </w:rPr>
+        <w:drawing>
+          <wp:inline distT="0" distB="0" distL="0" distR="0" wp14:anchorId="0BEAC42A" wp14:editId="6FB75602">
+            <wp:extent cx="5612130" cy="3155315"/>
+            <wp:effectExtent l="0" t="0" r="7620" b="6985"/>
+            <wp:docPr id="40" name="Imagen 40"/>
+            <wp:cNvGraphicFramePr>
+              <a:graphicFrameLocks xmlns:a="http://schemas.openxmlformats.org/drawingml/2006/main" noChangeAspect="1"/>
+            </wp:cNvGraphicFramePr>
+            <a:graphic xmlns:a="http://schemas.openxmlformats.org/drawingml/2006/main">
+              <a:graphicData uri="http://schemas.openxmlformats.org/drawingml/2006/picture">
+                <pic:pic xmlns:pic="http://schemas.openxmlformats.org/drawingml/2006/picture">
+                  <pic:nvPicPr>
+                    <pic:cNvPr id="1" name=""/>
+                    <pic:cNvPicPr/>
+                  </pic:nvPicPr>
+                  <pic:blipFill>
+                    <a:blip r:embed="rId44"/>
+                    <a:stretch>
+                      <a:fillRect/>
+                    </a:stretch>
+                  </pic:blipFill>
+                  <pic:spPr>
+                    <a:xfrm>
+                      <a:off x="0" y="0"/>
+                      <a:ext cx="5612130" cy="3155315"/>
+                    </a:xfrm>
+                    <a:prstGeom prst="rect">
+                      <a:avLst/>
+                    </a:prstGeom>
+                  </pic:spPr>
+                </pic:pic>
+              </a:graphicData>
+            </a:graphic>
+          </wp:inline>
+        </w:drawing>
+      </w:r>
+    </w:p>
+    <w:p>
+      <w:r>
+        <w:rPr>
+          <w:noProof/>
+        </w:rPr>
+        <w:drawing>
+          <wp:inline distT="0" distB="0" distL="0" distR="0" wp14:anchorId="0FA7CDBD" wp14:editId="3177424A">
+            <wp:extent cx="5612130" cy="3155315"/>
+            <wp:effectExtent l="0" t="0" r="7620" b="6985"/>
+            <wp:docPr id="41" name="Imagen 41"/>
+            <wp:cNvGraphicFramePr>
+              <a:graphicFrameLocks xmlns:a="http://schemas.openxmlformats.org/drawingml/2006/main" noChangeAspect="1"/>
+            </wp:cNvGraphicFramePr>
+            <a:graphic xmlns:a="http://schemas.openxmlformats.org/drawingml/2006/main">
+              <a:graphicData uri="http://schemas.openxmlformats.org/drawingml/2006/picture">
+                <pic:pic xmlns:pic="http://schemas.openxmlformats.org/drawingml/2006/picture">
+                  <pic:nvPicPr>
+                    <pic:cNvPr id="1" name=""/>
+                    <pic:cNvPicPr/>
+                  </pic:nvPicPr>
+                  <pic:blipFill>
+                    <a:blip r:embed="rId45"/>
+                    <a:stretch>
+                      <a:fillRect/>
+                    </a:stretch>
+                  </pic:blipFill>
+                  <pic:spPr>
+                    <a:xfrm>
+                      <a:off x="0" y="0"/>
+                      <a:ext cx="5612130" cy="3155315"/>
+                    </a:xfrm>
+                    <a:prstGeom prst="rect">
+                      <a:avLst/>
+                    </a:prstGeom>
+                  </pic:spPr>
+                </pic:pic>
+              </a:graphicData>
+            </a:graphic>
+          </wp:inline>
+        </w:drawing>
+      </w:r>
+    </w:p>
+    <w:p/>
     <w:sectPr>
       <w:pgSz w:w="12240" w:h="15840"/>
       <w:pgMar w:top="1417" w:right="1701" w:bottom="1417" w:left="1701" w:header="708" w:footer="708" w:gutter="0"/>

</xml_diff>